<commit_message>
Enter pour calculer lors de la saisie.
</commit_message>
<xml_diff>
--- a/rapport_Labo6.docx
+++ b/rapport_Labo6.docx
@@ -1,6 +1,6 @@
 
 <file path=word/document.xml><?xml version="1.0" encoding="utf-8"?>
-<w:document xmlns:wpc="http://schemas.microsoft.com/office/word/2010/wordprocessingCanvas" xmlns:cx="http://schemas.microsoft.com/office/drawing/2014/chartex" xmlns:cx1="http://schemas.microsoft.com/office/drawing/2015/9/8/chartex" xmlns:cx2="http://schemas.microsoft.com/office/drawing/2015/10/21/chartex" xmlns:cx3="http://schemas.microsoft.com/office/drawing/2016/5/9/chartex" xmlns:cx4="http://schemas.microsoft.com/office/drawing/2016/5/10/chartex" xmlns:cx5="http://schemas.microsoft.com/office/drawing/2016/5/11/chartex" xmlns:cx6="http://schemas.microsoft.com/office/drawing/2016/5/12/chartex" xmlns:cx7="http://schemas.microsoft.com/office/drawing/2016/5/13/chartex" xmlns:cx8="http://schemas.microsoft.com/office/drawing/2016/5/14/chartex" xmlns:mc="http://schemas.openxmlformats.org/markup-compatibility/2006" xmlns:o="urn:schemas-microsoft-com:office:office" xmlns:r="http://schemas.openxmlformats.org/officeDocument/2006/relationships" xmlns:m="http://schemas.openxmlformats.org/officeDocument/2006/math" xmlns:v="urn:schemas-microsoft-com:vml" xmlns:wp14="http://schemas.microsoft.com/office/word/2010/wordprocessingDrawing" xmlns:wp="http://schemas.openxmlformats.org/drawingml/2006/wordprocessingDrawing" xmlns:w10="urn:schemas-microsoft-com:office:word" xmlns:w="http://schemas.openxmlformats.org/wordprocessingml/2006/main" xmlns:w14="http://schemas.microsoft.com/office/word/2010/wordml" xmlns:w15="http://schemas.microsoft.com/office/word/2012/wordml" xmlns:w16se="http://schemas.microsoft.com/office/word/2015/wordml/symex" xmlns:wpg="http://schemas.microsoft.com/office/word/2010/wordprocessingGroup" xmlns:wpi="http://schemas.microsoft.com/office/word/2010/wordprocessingInk" xmlns:wne="http://schemas.microsoft.com/office/word/2006/wordml" xmlns:wps="http://schemas.microsoft.com/office/word/2010/wordprocessingShape" mc:Ignorable="w14 w15 w16se wp14">
+<w:document xmlns:wpc="http://schemas.microsoft.com/office/word/2010/wordprocessingCanvas" xmlns:cx="http://schemas.microsoft.com/office/drawing/2014/chartex" xmlns:cx1="http://schemas.microsoft.com/office/drawing/2015/9/8/chartex" xmlns:cx2="http://schemas.microsoft.com/office/drawing/2015/10/21/chartex" xmlns:cx3="http://schemas.microsoft.com/office/drawing/2016/5/9/chartex" xmlns:cx4="http://schemas.microsoft.com/office/drawing/2016/5/10/chartex" xmlns:cx5="http://schemas.microsoft.com/office/drawing/2016/5/11/chartex" xmlns:cx6="http://schemas.microsoft.com/office/drawing/2016/5/12/chartex" xmlns:cx7="http://schemas.microsoft.com/office/drawing/2016/5/13/chartex" xmlns:cx8="http://schemas.microsoft.com/office/drawing/2016/5/14/chartex" xmlns:mc="http://schemas.openxmlformats.org/markup-compatibility/2006" xmlns:aink="http://schemas.microsoft.com/office/drawing/2016/ink" xmlns:o="urn:schemas-microsoft-com:office:office" xmlns:r="http://schemas.openxmlformats.org/officeDocument/2006/relationships" xmlns:m="http://schemas.openxmlformats.org/officeDocument/2006/math" xmlns:v="urn:schemas-microsoft-com:vml" xmlns:wp14="http://schemas.microsoft.com/office/word/2010/wordprocessingDrawing" xmlns:wp="http://schemas.openxmlformats.org/drawingml/2006/wordprocessingDrawing" xmlns:w10="urn:schemas-microsoft-com:office:word" xmlns:w="http://schemas.openxmlformats.org/wordprocessingml/2006/main" xmlns:w14="http://schemas.microsoft.com/office/word/2010/wordml" xmlns:w15="http://schemas.microsoft.com/office/word/2012/wordml" xmlns:w16se="http://schemas.microsoft.com/office/word/2015/wordml/symex" xmlns:wpg="http://schemas.microsoft.com/office/word/2010/wordprocessingGroup" xmlns:wpi="http://schemas.microsoft.com/office/word/2010/wordprocessingInk" xmlns:wne="http://schemas.microsoft.com/office/word/2006/wordml" xmlns:wps="http://schemas.microsoft.com/office/word/2010/wordprocessingShape" mc:Ignorable="w14 w15 w16se wp14">
   <w:body>
     <w:p>
       <w:pPr>
@@ -47,48 +47,155 @@
         <w:t xml:space="preserve">Les améliorations réalisées permettent à l’utilisateur d’entrer sa propre fonction de </w:t>
       </w:r>
       <w:r>
-        <w:t>x. Les racines et une représentation graphique de cet</w:t>
+        <w:t>x. Les racines et une représentation graphique de cette fonction sont alors affichées.</w:t>
+      </w:r>
+      <w:r>
+        <w:t xml:space="preserve"> Les fonctions de la donnée du labo 2 sont toujours sélectionnables </w:t>
+      </w:r>
+      <w:r>
+        <w:t>par</w:t>
+      </w:r>
+      <w:r>
+        <w:t xml:space="preserve"> des boutons radio.</w:t>
+      </w:r>
+    </w:p>
+    <w:p>
+      <w:pPr>
+        <w:pStyle w:val="Titre1"/>
+      </w:pPr>
+      <w:r>
+        <w:t>Modèle</w:t>
+      </w:r>
+    </w:p>
+    <w:p>
+      <w:pPr>
+        <w:rPr>
+          <w:u w:val="single"/>
+        </w:rPr>
+      </w:pPr>
+      <w:r>
+        <w:t>Nous avons utilisé la méthode par dichotomie.</w:t>
+      </w:r>
+      <w:r>
+        <w:t xml:space="preserve"> L’idée der</w:t>
+      </w:r>
+      <w:r>
+        <w:t>rière cette méthode provient de l’affirmation suivante : « Si, dans un intervalle donné, la fonction (continue) change de signe, alors la fonction a au moins une racine dans cet intervalle ».</w:t>
+      </w:r>
+      <w:r>
+        <w:t xml:space="preserve"> A partir de cette idée, il suffit de parcourir tout l’intervalle afin de déterminer pour quel(s) </w:t>
+      </w:r>
+      <w:r>
+        <w:rPr>
+          <w:i/>
+        </w:rPr>
+        <w:t>x</w:t>
+      </w:r>
+      <w:r>
+        <w:t xml:space="preserve"> la fonction change de signe. Ce(s) </w:t>
+      </w:r>
+      <w:r>
+        <w:rPr>
+          <w:i/>
+        </w:rPr>
+        <w:t>x</w:t>
+      </w:r>
+      <w:r>
+        <w:t xml:space="preserve"> sont les racines de la fonction.</w:t>
+      </w:r>
+      <w:r>
+        <w:t xml:space="preserve"> La détermination de(s) </w:t>
+      </w:r>
+      <w:r>
+        <w:rPr>
+          <w:i/>
+        </w:rPr>
+        <w:t>x</w:t>
+      </w:r>
+      <w:r>
+        <w:t xml:space="preserve"> s’obtient de prenant le centre de l’intervalle à chaque itération. Si le changement de signe provient dans le sous-intervalle de gauche, on répète la procédure sur l</w:t>
+      </w:r>
+      <w:r>
+        <w:t>e sous-</w:t>
+      </w:r>
+      <w:r>
+        <w:t xml:space="preserve">intervalle de gauche. </w:t>
+      </w:r>
+      <w:r>
+        <w:t>La procédure est symétrique dans le cas contraire.</w:t>
+      </w:r>
+      <w:r>
+        <w:t xml:space="preserve"> Avec un nombre d’itération qui tend vers l’infini, la valeur de la racine calculée est exacte.</w:t>
+      </w:r>
+    </w:p>
+    <w:p>
+      <w:pPr>
+        <w:pStyle w:val="Titre1"/>
+      </w:pPr>
+      <w:r>
+        <w:t>Résultat</w:t>
+      </w:r>
+    </w:p>
+    <w:p/>
+    <w:p>
+      <w:pPr>
+        <w:pStyle w:val="Titre1"/>
+      </w:pPr>
+      <w:r>
+        <w:t>Conclusion</w:t>
+      </w:r>
+    </w:p>
+    <w:p/>
+    <w:p>
+      <w:pPr>
+        <w:pStyle w:val="Titre1"/>
+      </w:pPr>
+      <w:r>
+        <w:t>Perspectives</w:t>
+      </w:r>
+    </w:p>
+    <w:p/>
+    <w:p>
+      <w:pPr>
+        <w:pStyle w:val="Titre1"/>
+      </w:pPr>
+      <w:r>
+        <w:t>Références</w:t>
+      </w:r>
+    </w:p>
+    <w:p>
+      <w:r>
+        <w:t xml:space="preserve">Input pour </w:t>
+      </w:r>
+      <w:proofErr w:type="spellStart"/>
+      <w:r>
+        <w:t>step</w:t>
+      </w:r>
+      <w:proofErr w:type="spellEnd"/>
+      <w:r>
+        <w:t xml:space="preserve"> </w:t>
+      </w:r>
+      <w:proofErr w:type="gramStart"/>
+      <w:r>
+        <w:t xml:space="preserve">et  </w:t>
+      </w:r>
+      <w:r>
+        <w:t>delta</w:t>
+      </w:r>
+      <w:proofErr w:type="gramEnd"/>
+    </w:p>
+    <w:p>
+      <w:pPr>
+        <w:tabs>
+          <w:tab w:val="left" w:pos="3553"/>
+        </w:tabs>
+      </w:pPr>
+      <w:r>
+        <w:t>Graphe en live</w:t>
       </w:r>
       <w:bookmarkStart w:id="0" w:name="_GoBack"/>
       <w:bookmarkEnd w:id="0"/>
-      <w:r>
-        <w:t>te fonction sont alors affichées.</w:t>
-      </w:r>
-      <w:r>
-        <w:t xml:space="preserve"> Les fonctions de la donnée du labo 2 sont toujours sélectionnables à travers un des boutons radio.</w:t>
-      </w:r>
-    </w:p>
-    <w:p>
-      <w:pPr>
-        <w:pStyle w:val="Titre1"/>
-      </w:pPr>
-      <w:r>
-        <w:t>Modèle</w:t>
-      </w:r>
-    </w:p>
-    <w:p>
-      <w:r>
-        <w:t>Nous avons utilisé la méthode par dichotomie.</w:t>
-      </w:r>
-    </w:p>
-    <w:p>
-      <w:pPr>
-        <w:pStyle w:val="Titre1"/>
-      </w:pPr>
-      <w:r>
-        <w:t>Résultat</w:t>
-      </w:r>
-    </w:p>
-    <w:p/>
-    <w:p>
-      <w:pPr>
-        <w:pStyle w:val="Titre1"/>
-      </w:pPr>
-      <w:r>
-        <w:t>Conclusion</w:t>
-      </w:r>
-    </w:p>
-    <w:p/>
+    </w:p>
     <w:sectPr>
       <w:headerReference w:type="default" r:id="rId7"/>
       <w:footerReference w:type="default" r:id="rId8"/>
@@ -102,7 +209,7 @@
 </file>
 
 <file path=word/endnotes.xml><?xml version="1.0" encoding="utf-8"?>
-<w:endnotes xmlns:wpc="http://schemas.microsoft.com/office/word/2010/wordprocessingCanvas" xmlns:cx="http://schemas.microsoft.com/office/drawing/2014/chartex" xmlns:cx1="http://schemas.microsoft.com/office/drawing/2015/9/8/chartex" xmlns:cx2="http://schemas.microsoft.com/office/drawing/2015/10/21/chartex" xmlns:cx3="http://schemas.microsoft.com/office/drawing/2016/5/9/chartex" xmlns:cx4="http://schemas.microsoft.com/office/drawing/2016/5/10/chartex" xmlns:cx5="http://schemas.microsoft.com/office/drawing/2016/5/11/chartex" xmlns:cx6="http://schemas.microsoft.com/office/drawing/2016/5/12/chartex" xmlns:cx7="http://schemas.microsoft.com/office/drawing/2016/5/13/chartex" xmlns:cx8="http://schemas.microsoft.com/office/drawing/2016/5/14/chartex" xmlns:mc="http://schemas.openxmlformats.org/markup-compatibility/2006" xmlns:o="urn:schemas-microsoft-com:office:office" xmlns:r="http://schemas.openxmlformats.org/officeDocument/2006/relationships" xmlns:m="http://schemas.openxmlformats.org/officeDocument/2006/math" xmlns:v="urn:schemas-microsoft-com:vml" xmlns:wp14="http://schemas.microsoft.com/office/word/2010/wordprocessingDrawing" xmlns:wp="http://schemas.openxmlformats.org/drawingml/2006/wordprocessingDrawing" xmlns:w10="urn:schemas-microsoft-com:office:word" xmlns:w="http://schemas.openxmlformats.org/wordprocessingml/2006/main" xmlns:w14="http://schemas.microsoft.com/office/word/2010/wordml" xmlns:w15="http://schemas.microsoft.com/office/word/2012/wordml" xmlns:w16se="http://schemas.microsoft.com/office/word/2015/wordml/symex" xmlns:wpg="http://schemas.microsoft.com/office/word/2010/wordprocessingGroup" xmlns:wpi="http://schemas.microsoft.com/office/word/2010/wordprocessingInk" xmlns:wne="http://schemas.microsoft.com/office/word/2006/wordml" xmlns:wps="http://schemas.microsoft.com/office/word/2010/wordprocessingShape" mc:Ignorable="w14 w15 w16se wp14">
+<w:endnotes xmlns:wpc="http://schemas.microsoft.com/office/word/2010/wordprocessingCanvas" xmlns:cx="http://schemas.microsoft.com/office/drawing/2014/chartex" xmlns:cx1="http://schemas.microsoft.com/office/drawing/2015/9/8/chartex" xmlns:cx2="http://schemas.microsoft.com/office/drawing/2015/10/21/chartex" xmlns:cx3="http://schemas.microsoft.com/office/drawing/2016/5/9/chartex" xmlns:cx4="http://schemas.microsoft.com/office/drawing/2016/5/10/chartex" xmlns:cx5="http://schemas.microsoft.com/office/drawing/2016/5/11/chartex" xmlns:cx6="http://schemas.microsoft.com/office/drawing/2016/5/12/chartex" xmlns:cx7="http://schemas.microsoft.com/office/drawing/2016/5/13/chartex" xmlns:cx8="http://schemas.microsoft.com/office/drawing/2016/5/14/chartex" xmlns:mc="http://schemas.openxmlformats.org/markup-compatibility/2006" xmlns:aink="http://schemas.microsoft.com/office/drawing/2016/ink" xmlns:o="urn:schemas-microsoft-com:office:office" xmlns:r="http://schemas.openxmlformats.org/officeDocument/2006/relationships" xmlns:m="http://schemas.openxmlformats.org/officeDocument/2006/math" xmlns:v="urn:schemas-microsoft-com:vml" xmlns:wp14="http://schemas.microsoft.com/office/word/2010/wordprocessingDrawing" xmlns:wp="http://schemas.openxmlformats.org/drawingml/2006/wordprocessingDrawing" xmlns:w10="urn:schemas-microsoft-com:office:word" xmlns:w="http://schemas.openxmlformats.org/wordprocessingml/2006/main" xmlns:w14="http://schemas.microsoft.com/office/word/2010/wordml" xmlns:w15="http://schemas.microsoft.com/office/word/2012/wordml" xmlns:w16se="http://schemas.microsoft.com/office/word/2015/wordml/symex" xmlns:wpg="http://schemas.microsoft.com/office/word/2010/wordprocessingGroup" xmlns:wpi="http://schemas.microsoft.com/office/word/2010/wordprocessingInk" xmlns:wne="http://schemas.microsoft.com/office/word/2006/wordml" xmlns:wps="http://schemas.microsoft.com/office/word/2010/wordprocessingShape" mc:Ignorable="w14 w15 w16se wp14">
   <w:endnote w:type="separator" w:id="-1">
     <w:p>
       <w:r>
@@ -121,7 +228,7 @@
 </file>
 
 <file path=word/footer1.xml><?xml version="1.0" encoding="utf-8"?>
-<w:ftr xmlns:wpc="http://schemas.microsoft.com/office/word/2010/wordprocessingCanvas" xmlns:cx="http://schemas.microsoft.com/office/drawing/2014/chartex" xmlns:cx1="http://schemas.microsoft.com/office/drawing/2015/9/8/chartex" xmlns:cx2="http://schemas.microsoft.com/office/drawing/2015/10/21/chartex" xmlns:cx3="http://schemas.microsoft.com/office/drawing/2016/5/9/chartex" xmlns:cx4="http://schemas.microsoft.com/office/drawing/2016/5/10/chartex" xmlns:cx5="http://schemas.microsoft.com/office/drawing/2016/5/11/chartex" xmlns:cx6="http://schemas.microsoft.com/office/drawing/2016/5/12/chartex" xmlns:cx7="http://schemas.microsoft.com/office/drawing/2016/5/13/chartex" xmlns:cx8="http://schemas.microsoft.com/office/drawing/2016/5/14/chartex" xmlns:mc="http://schemas.openxmlformats.org/markup-compatibility/2006" xmlns:o="urn:schemas-microsoft-com:office:office" xmlns:r="http://schemas.openxmlformats.org/officeDocument/2006/relationships" xmlns:m="http://schemas.openxmlformats.org/officeDocument/2006/math" xmlns:v="urn:schemas-microsoft-com:vml" xmlns:wp14="http://schemas.microsoft.com/office/word/2010/wordprocessingDrawing" xmlns:wp="http://schemas.openxmlformats.org/drawingml/2006/wordprocessingDrawing" xmlns:w10="urn:schemas-microsoft-com:office:word" xmlns:w="http://schemas.openxmlformats.org/wordprocessingml/2006/main" xmlns:w14="http://schemas.microsoft.com/office/word/2010/wordml" xmlns:w15="http://schemas.microsoft.com/office/word/2012/wordml" xmlns:w16se="http://schemas.microsoft.com/office/word/2015/wordml/symex" xmlns:wpg="http://schemas.microsoft.com/office/word/2010/wordprocessingGroup" xmlns:wpi="http://schemas.microsoft.com/office/word/2010/wordprocessingInk" xmlns:wne="http://schemas.microsoft.com/office/word/2006/wordml" xmlns:wps="http://schemas.microsoft.com/office/word/2010/wordprocessingShape" mc:Ignorable="w14 w15 w16se wp14">
+<w:ftr xmlns:wpc="http://schemas.microsoft.com/office/word/2010/wordprocessingCanvas" xmlns:cx="http://schemas.microsoft.com/office/drawing/2014/chartex" xmlns:cx1="http://schemas.microsoft.com/office/drawing/2015/9/8/chartex" xmlns:cx2="http://schemas.microsoft.com/office/drawing/2015/10/21/chartex" xmlns:cx3="http://schemas.microsoft.com/office/drawing/2016/5/9/chartex" xmlns:cx4="http://schemas.microsoft.com/office/drawing/2016/5/10/chartex" xmlns:cx5="http://schemas.microsoft.com/office/drawing/2016/5/11/chartex" xmlns:cx6="http://schemas.microsoft.com/office/drawing/2016/5/12/chartex" xmlns:cx7="http://schemas.microsoft.com/office/drawing/2016/5/13/chartex" xmlns:cx8="http://schemas.microsoft.com/office/drawing/2016/5/14/chartex" xmlns:mc="http://schemas.openxmlformats.org/markup-compatibility/2006" xmlns:aink="http://schemas.microsoft.com/office/drawing/2016/ink" xmlns:o="urn:schemas-microsoft-com:office:office" xmlns:r="http://schemas.openxmlformats.org/officeDocument/2006/relationships" xmlns:m="http://schemas.openxmlformats.org/officeDocument/2006/math" xmlns:v="urn:schemas-microsoft-com:vml" xmlns:wp14="http://schemas.microsoft.com/office/word/2010/wordprocessingDrawing" xmlns:wp="http://schemas.openxmlformats.org/drawingml/2006/wordprocessingDrawing" xmlns:w10="urn:schemas-microsoft-com:office:word" xmlns:w="http://schemas.openxmlformats.org/wordprocessingml/2006/main" xmlns:w14="http://schemas.microsoft.com/office/word/2010/wordml" xmlns:w15="http://schemas.microsoft.com/office/word/2012/wordml" xmlns:w16se="http://schemas.microsoft.com/office/word/2015/wordml/symex" xmlns:wpg="http://schemas.microsoft.com/office/word/2010/wordprocessingGroup" xmlns:wpi="http://schemas.microsoft.com/office/word/2010/wordprocessingInk" xmlns:wne="http://schemas.microsoft.com/office/word/2006/wordml" xmlns:wps="http://schemas.microsoft.com/office/word/2010/wordprocessingShape" mc:Ignorable="w14 w15 w16se wp14">
   <w:p>
     <w:pPr>
       <w:pStyle w:val="Pieddepage"/>
@@ -134,7 +241,7 @@
 </file>
 
 <file path=word/footnotes.xml><?xml version="1.0" encoding="utf-8"?>
-<w:footnotes xmlns:wpc="http://schemas.microsoft.com/office/word/2010/wordprocessingCanvas" xmlns:cx="http://schemas.microsoft.com/office/drawing/2014/chartex" xmlns:cx1="http://schemas.microsoft.com/office/drawing/2015/9/8/chartex" xmlns:cx2="http://schemas.microsoft.com/office/drawing/2015/10/21/chartex" xmlns:cx3="http://schemas.microsoft.com/office/drawing/2016/5/9/chartex" xmlns:cx4="http://schemas.microsoft.com/office/drawing/2016/5/10/chartex" xmlns:cx5="http://schemas.microsoft.com/office/drawing/2016/5/11/chartex" xmlns:cx6="http://schemas.microsoft.com/office/drawing/2016/5/12/chartex" xmlns:cx7="http://schemas.microsoft.com/office/drawing/2016/5/13/chartex" xmlns:cx8="http://schemas.microsoft.com/office/drawing/2016/5/14/chartex" xmlns:mc="http://schemas.openxmlformats.org/markup-compatibility/2006" xmlns:o="urn:schemas-microsoft-com:office:office" xmlns:r="http://schemas.openxmlformats.org/officeDocument/2006/relationships" xmlns:m="http://schemas.openxmlformats.org/officeDocument/2006/math" xmlns:v="urn:schemas-microsoft-com:vml" xmlns:wp14="http://schemas.microsoft.com/office/word/2010/wordprocessingDrawing" xmlns:wp="http://schemas.openxmlformats.org/drawingml/2006/wordprocessingDrawing" xmlns:w10="urn:schemas-microsoft-com:office:word" xmlns:w="http://schemas.openxmlformats.org/wordprocessingml/2006/main" xmlns:w14="http://schemas.microsoft.com/office/word/2010/wordml" xmlns:w15="http://schemas.microsoft.com/office/word/2012/wordml" xmlns:w16se="http://schemas.microsoft.com/office/word/2015/wordml/symex" xmlns:wpg="http://schemas.microsoft.com/office/word/2010/wordprocessingGroup" xmlns:wpi="http://schemas.microsoft.com/office/word/2010/wordprocessingInk" xmlns:wne="http://schemas.microsoft.com/office/word/2006/wordml" xmlns:wps="http://schemas.microsoft.com/office/word/2010/wordprocessingShape" mc:Ignorable="w14 w15 w16se wp14">
+<w:footnotes xmlns:wpc="http://schemas.microsoft.com/office/word/2010/wordprocessingCanvas" xmlns:cx="http://schemas.microsoft.com/office/drawing/2014/chartex" xmlns:cx1="http://schemas.microsoft.com/office/drawing/2015/9/8/chartex" xmlns:cx2="http://schemas.microsoft.com/office/drawing/2015/10/21/chartex" xmlns:cx3="http://schemas.microsoft.com/office/drawing/2016/5/9/chartex" xmlns:cx4="http://schemas.microsoft.com/office/drawing/2016/5/10/chartex" xmlns:cx5="http://schemas.microsoft.com/office/drawing/2016/5/11/chartex" xmlns:cx6="http://schemas.microsoft.com/office/drawing/2016/5/12/chartex" xmlns:cx7="http://schemas.microsoft.com/office/drawing/2016/5/13/chartex" xmlns:cx8="http://schemas.microsoft.com/office/drawing/2016/5/14/chartex" xmlns:mc="http://schemas.openxmlformats.org/markup-compatibility/2006" xmlns:aink="http://schemas.microsoft.com/office/drawing/2016/ink" xmlns:o="urn:schemas-microsoft-com:office:office" xmlns:r="http://schemas.openxmlformats.org/officeDocument/2006/relationships" xmlns:m="http://schemas.openxmlformats.org/officeDocument/2006/math" xmlns:v="urn:schemas-microsoft-com:vml" xmlns:wp14="http://schemas.microsoft.com/office/word/2010/wordprocessingDrawing" xmlns:wp="http://schemas.openxmlformats.org/drawingml/2006/wordprocessingDrawing" xmlns:w10="urn:schemas-microsoft-com:office:word" xmlns:w="http://schemas.openxmlformats.org/wordprocessingml/2006/main" xmlns:w14="http://schemas.microsoft.com/office/word/2010/wordml" xmlns:w15="http://schemas.microsoft.com/office/word/2012/wordml" xmlns:w16se="http://schemas.microsoft.com/office/word/2015/wordml/symex" xmlns:wpg="http://schemas.microsoft.com/office/word/2010/wordprocessingGroup" xmlns:wpi="http://schemas.microsoft.com/office/word/2010/wordprocessingInk" xmlns:wne="http://schemas.microsoft.com/office/word/2006/wordml" xmlns:wps="http://schemas.microsoft.com/office/word/2010/wordprocessingShape" mc:Ignorable="w14 w15 w16se wp14">
   <w:footnote w:type="separator" w:id="-1">
     <w:p>
       <w:r>
@@ -153,7 +260,7 @@
 </file>
 
 <file path=word/header1.xml><?xml version="1.0" encoding="utf-8"?>
-<w:hdr xmlns:wpc="http://schemas.microsoft.com/office/word/2010/wordprocessingCanvas" xmlns:cx="http://schemas.microsoft.com/office/drawing/2014/chartex" xmlns:cx1="http://schemas.microsoft.com/office/drawing/2015/9/8/chartex" xmlns:cx2="http://schemas.microsoft.com/office/drawing/2015/10/21/chartex" xmlns:cx3="http://schemas.microsoft.com/office/drawing/2016/5/9/chartex" xmlns:cx4="http://schemas.microsoft.com/office/drawing/2016/5/10/chartex" xmlns:cx5="http://schemas.microsoft.com/office/drawing/2016/5/11/chartex" xmlns:cx6="http://schemas.microsoft.com/office/drawing/2016/5/12/chartex" xmlns:cx7="http://schemas.microsoft.com/office/drawing/2016/5/13/chartex" xmlns:cx8="http://schemas.microsoft.com/office/drawing/2016/5/14/chartex" xmlns:mc="http://schemas.openxmlformats.org/markup-compatibility/2006" xmlns:o="urn:schemas-microsoft-com:office:office" xmlns:r="http://schemas.openxmlformats.org/officeDocument/2006/relationships" xmlns:m="http://schemas.openxmlformats.org/officeDocument/2006/math" xmlns:v="urn:schemas-microsoft-com:vml" xmlns:wp14="http://schemas.microsoft.com/office/word/2010/wordprocessingDrawing" xmlns:wp="http://schemas.openxmlformats.org/drawingml/2006/wordprocessingDrawing" xmlns:w10="urn:schemas-microsoft-com:office:word" xmlns:w="http://schemas.openxmlformats.org/wordprocessingml/2006/main" xmlns:w14="http://schemas.microsoft.com/office/word/2010/wordml" xmlns:w15="http://schemas.microsoft.com/office/word/2012/wordml" xmlns:w16se="http://schemas.microsoft.com/office/word/2015/wordml/symex" xmlns:wpg="http://schemas.microsoft.com/office/word/2010/wordprocessingGroup" xmlns:wpi="http://schemas.microsoft.com/office/word/2010/wordprocessingInk" xmlns:wne="http://schemas.microsoft.com/office/word/2006/wordml" xmlns:wps="http://schemas.microsoft.com/office/word/2010/wordprocessingShape" mc:Ignorable="w14 w15 w16se wp14">
+<w:hdr xmlns:wpc="http://schemas.microsoft.com/office/word/2010/wordprocessingCanvas" xmlns:cx="http://schemas.microsoft.com/office/drawing/2014/chartex" xmlns:cx1="http://schemas.microsoft.com/office/drawing/2015/9/8/chartex" xmlns:cx2="http://schemas.microsoft.com/office/drawing/2015/10/21/chartex" xmlns:cx3="http://schemas.microsoft.com/office/drawing/2016/5/9/chartex" xmlns:cx4="http://schemas.microsoft.com/office/drawing/2016/5/10/chartex" xmlns:cx5="http://schemas.microsoft.com/office/drawing/2016/5/11/chartex" xmlns:cx6="http://schemas.microsoft.com/office/drawing/2016/5/12/chartex" xmlns:cx7="http://schemas.microsoft.com/office/drawing/2016/5/13/chartex" xmlns:cx8="http://schemas.microsoft.com/office/drawing/2016/5/14/chartex" xmlns:mc="http://schemas.openxmlformats.org/markup-compatibility/2006" xmlns:aink="http://schemas.microsoft.com/office/drawing/2016/ink" xmlns:o="urn:schemas-microsoft-com:office:office" xmlns:r="http://schemas.openxmlformats.org/officeDocument/2006/relationships" xmlns:m="http://schemas.openxmlformats.org/officeDocument/2006/math" xmlns:v="urn:schemas-microsoft-com:vml" xmlns:wp14="http://schemas.microsoft.com/office/word/2010/wordprocessingDrawing" xmlns:wp="http://schemas.openxmlformats.org/drawingml/2006/wordprocessingDrawing" xmlns:w10="urn:schemas-microsoft-com:office:word" xmlns:w="http://schemas.openxmlformats.org/wordprocessingml/2006/main" xmlns:w14="http://schemas.microsoft.com/office/word/2010/wordml" xmlns:w15="http://schemas.microsoft.com/office/word/2012/wordml" xmlns:w16se="http://schemas.microsoft.com/office/word/2015/wordml/symex" xmlns:wpg="http://schemas.microsoft.com/office/word/2010/wordprocessingGroup" xmlns:wpi="http://schemas.microsoft.com/office/word/2010/wordprocessingInk" xmlns:wne="http://schemas.microsoft.com/office/word/2006/wordml" xmlns:wps="http://schemas.microsoft.com/office/word/2010/wordprocessingShape" mc:Ignorable="w14 w15 w16se wp14">
   <w:p>
     <w:pPr>
       <w:pStyle w:val="En-tte"/>
@@ -174,7 +281,7 @@
 </file>
 
 <file path=word/numbering.xml><?xml version="1.0" encoding="utf-8"?>
-<w:numbering xmlns:wpc="http://schemas.microsoft.com/office/word/2010/wordprocessingCanvas" xmlns:cx="http://schemas.microsoft.com/office/drawing/2014/chartex" xmlns:cx1="http://schemas.microsoft.com/office/drawing/2015/9/8/chartex" xmlns:cx2="http://schemas.microsoft.com/office/drawing/2015/10/21/chartex" xmlns:cx3="http://schemas.microsoft.com/office/drawing/2016/5/9/chartex" xmlns:cx4="http://schemas.microsoft.com/office/drawing/2016/5/10/chartex" xmlns:cx5="http://schemas.microsoft.com/office/drawing/2016/5/11/chartex" xmlns:cx6="http://schemas.microsoft.com/office/drawing/2016/5/12/chartex" xmlns:cx7="http://schemas.microsoft.com/office/drawing/2016/5/13/chartex" xmlns:cx8="http://schemas.microsoft.com/office/drawing/2016/5/14/chartex" xmlns:mc="http://schemas.openxmlformats.org/markup-compatibility/2006" xmlns:o="urn:schemas-microsoft-com:office:office" xmlns:r="http://schemas.openxmlformats.org/officeDocument/2006/relationships" xmlns:m="http://schemas.openxmlformats.org/officeDocument/2006/math" xmlns:v="urn:schemas-microsoft-com:vml" xmlns:wp14="http://schemas.microsoft.com/office/word/2010/wordprocessingDrawing" xmlns:wp="http://schemas.openxmlformats.org/drawingml/2006/wordprocessingDrawing" xmlns:w10="urn:schemas-microsoft-com:office:word" xmlns:w="http://schemas.openxmlformats.org/wordprocessingml/2006/main" xmlns:w14="http://schemas.microsoft.com/office/word/2010/wordml" xmlns:w15="http://schemas.microsoft.com/office/word/2012/wordml" xmlns:w16se="http://schemas.microsoft.com/office/word/2015/wordml/symex" xmlns:wpg="http://schemas.microsoft.com/office/word/2010/wordprocessingGroup" xmlns:wpi="http://schemas.microsoft.com/office/word/2010/wordprocessingInk" xmlns:wne="http://schemas.microsoft.com/office/word/2006/wordml" xmlns:wps="http://schemas.microsoft.com/office/word/2010/wordprocessingShape" mc:Ignorable="w14 w15 w16se wp14">
+<w:numbering xmlns:wpc="http://schemas.microsoft.com/office/word/2010/wordprocessingCanvas" xmlns:cx="http://schemas.microsoft.com/office/drawing/2014/chartex" xmlns:cx1="http://schemas.microsoft.com/office/drawing/2015/9/8/chartex" xmlns:cx2="http://schemas.microsoft.com/office/drawing/2015/10/21/chartex" xmlns:cx3="http://schemas.microsoft.com/office/drawing/2016/5/9/chartex" xmlns:cx4="http://schemas.microsoft.com/office/drawing/2016/5/10/chartex" xmlns:cx5="http://schemas.microsoft.com/office/drawing/2016/5/11/chartex" xmlns:cx6="http://schemas.microsoft.com/office/drawing/2016/5/12/chartex" xmlns:cx7="http://schemas.microsoft.com/office/drawing/2016/5/13/chartex" xmlns:cx8="http://schemas.microsoft.com/office/drawing/2016/5/14/chartex" xmlns:mc="http://schemas.openxmlformats.org/markup-compatibility/2006" xmlns:aink="http://schemas.microsoft.com/office/drawing/2016/ink" xmlns:o="urn:schemas-microsoft-com:office:office" xmlns:r="http://schemas.openxmlformats.org/officeDocument/2006/relationships" xmlns:m="http://schemas.openxmlformats.org/officeDocument/2006/math" xmlns:v="urn:schemas-microsoft-com:vml" xmlns:wp14="http://schemas.microsoft.com/office/word/2010/wordprocessingDrawing" xmlns:wp="http://schemas.openxmlformats.org/drawingml/2006/wordprocessingDrawing" xmlns:w10="urn:schemas-microsoft-com:office:word" xmlns:w="http://schemas.openxmlformats.org/wordprocessingml/2006/main" xmlns:w14="http://schemas.microsoft.com/office/word/2010/wordml" xmlns:w15="http://schemas.microsoft.com/office/word/2012/wordml" xmlns:w16se="http://schemas.microsoft.com/office/word/2015/wordml/symex" xmlns:wpg="http://schemas.microsoft.com/office/word/2010/wordprocessingGroup" xmlns:wpi="http://schemas.microsoft.com/office/word/2010/wordprocessingInk" xmlns:wne="http://schemas.microsoft.com/office/word/2006/wordml" xmlns:wps="http://schemas.microsoft.com/office/word/2010/wordprocessingShape" mc:Ignorable="w14 w15 w16se wp14">
   <w:abstractNum w:abstractNumId="0" w15:restartNumberingAfterBreak="0">
     <w:nsid w:val="34766052"/>
     <w:multiLevelType w:val="hybridMultilevel"/>

</xml_diff>